<commit_message>
add a green text
</commit_message>
<xml_diff>
--- a/introductory environmental sciences note.docx
+++ b/introductory environmental sciences note.docx
@@ -5181,7 +5181,23 @@
           <w:sz w:val="24"/>
           <w:szCs w:val="24"/>
         </w:rPr>
-        <w:t xml:space="preserve">either from soil or from the atmosphere (abiotic component). The nutrient maybe micro nutrient which contain higher </w:t>
+        <w:t>either from soil or from the atmosphere (abiotic component). The nutrient maybe micro nutrient which contain higher amount of elements like carbon, hydrogen, potassium, calcium, magnesium etc. or micro-nutrient which contains traces of iron</w:t>
+      </w:r>
+      <w:r>
+        <w:rPr>
+          <w:rFonts w:ascii="Times New Roman" w:hAnsi="Times New Roman" w:cs="Times New Roman"/>
+          <w:sz w:val="24"/>
+          <w:szCs w:val="24"/>
+        </w:rPr>
+        <w:t xml:space="preserve">, copper, zinc, molybdenum, cobalt etc. when the living organisms are dead, the decomposers of the ecosystem play </w:t>
+      </w:r>
+      <w:r>
+        <w:rPr>
+          <w:rFonts w:ascii="Times New Roman" w:hAnsi="Times New Roman" w:cs="Times New Roman"/>
+          <w:sz w:val="24"/>
+          <w:szCs w:val="24"/>
+        </w:rPr>
+        <w:t xml:space="preserve">a crucial role in decaying and disintegrating the complex </w:t>
       </w:r>
       <w:proofErr w:type="gramStart"/>
       <w:r>
@@ -5190,7 +5206,7 @@
           <w:sz w:val="24"/>
           <w:szCs w:val="24"/>
         </w:rPr>
-        <w:t>amount</w:t>
+        <w:t>organic  molecules</w:t>
       </w:r>
       <w:proofErr w:type="gramEnd"/>
       <w:r>
@@ -5199,23 +5215,7 @@
           <w:sz w:val="24"/>
           <w:szCs w:val="24"/>
         </w:rPr>
-        <w:t xml:space="preserve"> of elements like carbon, hydrogen, potassium, calcium, magnesium etc. or micro-nutrient which contains traces of iron</w:t>
-      </w:r>
-      <w:r>
-        <w:rPr>
-          <w:rFonts w:ascii="Times New Roman" w:hAnsi="Times New Roman" w:cs="Times New Roman"/>
-          <w:sz w:val="24"/>
-          <w:szCs w:val="24"/>
-        </w:rPr>
-        <w:t xml:space="preserve">, copper, zinc, molybdenum, cobalt etc. when the living organisms are dead, the decomposers of the ecosystem play </w:t>
-      </w:r>
-      <w:r>
-        <w:rPr>
-          <w:rFonts w:ascii="Times New Roman" w:hAnsi="Times New Roman" w:cs="Times New Roman"/>
-          <w:sz w:val="24"/>
-          <w:szCs w:val="24"/>
-        </w:rPr>
-        <w:t>a crucial role in decaying and disintegrating the complex organic  molecules into simpler forms and finally release the nutrients into soil and environment. Thus, materials flow from abiotic (non-living environment) to biotic components (living organisms) and then by decomposition from living organisms into reservoir of non-living environment again in a more or less cyclic manner. In this taking and returning processes, a number or organisms and some physio-chemical phenomena are involved, which make together and orderly operating cycle. Thus, the mo</w:t>
+        <w:t xml:space="preserve"> into simpler forms and finally release the nutrients into soil and environment. Thus, materials flow from abiotic (non-living environment) to biotic components (living organisms) and then by decomposition from living organisms into reservoir of non-living environment again in a more or less cyclic manner. In this taking and returning processes, a number or organisms and some physio-chemical phenomena are involved, which make together and orderly operating cycle. Thus, the mo</w:t>
       </w:r>
       <w:r>
         <w:rPr>
@@ -5400,6 +5400,7 @@
       <w:r>
         <w:rPr>
           <w:rFonts w:ascii="Times New Roman" w:hAnsi="Times New Roman" w:cs="Times New Roman"/>
+          <w:noProof/>
           <w:sz w:val="24"/>
           <w:szCs w:val="24"/>
         </w:rPr>
@@ -5509,15 +5510,7 @@
           <w:sz w:val="24"/>
           <w:szCs w:val="24"/>
         </w:rPr>
-        <w:t>Sediment and soil can be viewed as being shared between the two cycles and constitute the predominant interface between them.</w:t>
-      </w:r>
-      <w:r>
-        <w:rPr>
-          <w:rFonts w:ascii="Times New Roman" w:hAnsi="Times New Roman" w:cs="Times New Roman"/>
-          <w:sz w:val="24"/>
-          <w:szCs w:val="24"/>
-        </w:rPr>
-        <w:t xml:space="preserve"> </w:t>
+        <w:t xml:space="preserve">Sediment and soil can be viewed as being shared between the two cycles and constitute the predominant interface between them. </w:t>
       </w:r>
       <w:r>
         <w:rPr>
@@ -5956,6 +5949,7 @@
           <w:rFonts w:ascii="Times New Roman" w:hAnsi="Times New Roman" w:cs="Times New Roman"/>
           <w:b/>
           <w:bCs/>
+          <w:color w:val="FF0000"/>
           <w:sz w:val="24"/>
           <w:szCs w:val="24"/>
         </w:rPr>
@@ -5965,6 +5959,7 @@
           <w:rFonts w:ascii="Times New Roman" w:hAnsi="Times New Roman" w:cs="Times New Roman"/>
           <w:b/>
           <w:bCs/>
+          <w:color w:val="FF0000"/>
           <w:sz w:val="24"/>
           <w:szCs w:val="24"/>
         </w:rPr>

</xml_diff>